<commit_message>
Continued work on deterimining data and uses, working on data dictionary
</commit_message>
<xml_diff>
--- a/Documents/BrainStorm.docx
+++ b/Documents/BrainStorm.docx
@@ -3,11 +3,9 @@
 <w:document xmlns:wpc="http://schemas.microsoft.com/office/word/2010/wordprocessingCanvas" xmlns:cx="http://schemas.microsoft.com/office/drawing/2014/chartex" xmlns:cx1="http://schemas.microsoft.com/office/drawing/2015/9/8/chartex" xmlns:cx2="http://schemas.microsoft.com/office/drawing/2015/10/21/chartex" xmlns:cx3="http://schemas.microsoft.com/office/drawing/2016/5/9/chartex" xmlns:cx4="http://schemas.microsoft.com/office/drawing/2016/5/10/chartex" xmlns:cx5="http://schemas.microsoft.com/office/drawing/2016/5/11/chartex" xmlns:cx6="http://schemas.microsoft.com/office/drawing/2016/5/12/chartex" xmlns:cx7="http://schemas.microsoft.com/office/drawing/2016/5/13/chartex" xmlns:cx8="http://schemas.microsoft.com/office/drawing/2016/5/14/chartex" xmlns:mc="http://schemas.openxmlformats.org/markup-compatibility/2006" xmlns:aink="http://schemas.microsoft.com/office/drawing/2016/ink" xmlns:am3d="http://schemas.microsoft.com/office/drawing/2017/model3d" xmlns:o="urn:schemas-microsoft-com:office:office" xmlns:oel="http://schemas.microsoft.com/office/2019/extlst" xmlns:r="http://schemas.openxmlformats.org/officeDocument/2006/relationships" xmlns:m="http://schemas.openxmlformats.org/officeDocument/2006/math" xmlns:v="urn:schemas-microsoft-com:vml" xmlns:wp14="http://schemas.microsoft.com/office/word/2010/wordprocessingDrawing" xmlns:wp="http://schemas.openxmlformats.org/drawingml/2006/wordprocessingDrawing" xmlns:w10="urn:schemas-microsoft-com:office:word" xmlns:w="http://schemas.openxmlformats.org/wordprocessingml/2006/main" xmlns:w14="http://schemas.microsoft.com/office/word/2010/wordml" xmlns:w15="http://schemas.microsoft.com/office/word/2012/wordml" xmlns:w16cex="http://schemas.microsoft.com/office/word/2018/wordml/cex" xmlns:w16cid="http://schemas.microsoft.com/office/word/2016/wordml/cid" xmlns:w16="http://schemas.microsoft.com/office/word/2018/wordml" xmlns:w16du="http://schemas.microsoft.com/office/word/2023/wordml/word16du" xmlns:w16sdtdh="http://schemas.microsoft.com/office/word/2020/wordml/sdtdatahash" xmlns:w16sdtfl="http://schemas.microsoft.com/office/word/2024/wordml/sdtformatlock" xmlns:w16se="http://schemas.microsoft.com/office/word/2015/wordml/symex" xmlns:wpg="http://schemas.microsoft.com/office/word/2010/wordprocessingGroup" xmlns:wpi="http://schemas.microsoft.com/office/word/2010/wordprocessingInk" xmlns:wne="http://schemas.microsoft.com/office/word/2006/wordml" xmlns:wps="http://schemas.microsoft.com/office/word/2010/wordprocessingShape" mc:Ignorable="w14 w15 w16se w16cid w16 w16cex w16sdtdh w16sdtfl w16du wp14">
   <w:body>
     <w:p>
-      <w:proofErr w:type="spellStart"/>
       <w:r>
         <w:t>BrainStorm</w:t>
       </w:r>
-      <w:proofErr w:type="spellEnd"/>
     </w:p>
     <w:p/>
     <w:p>
@@ -36,13 +34,8 @@
         </w:numPr>
       </w:pPr>
       <w:r>
-        <w:t xml:space="preserve">To compare EV cars to gasoline cars, this will be including the co2 output of modern vehicles and the carbon output of coal powered power plants / kwh, the measure of fuel consumption for </w:t>
+        <w:t>To compare EV cars to gasoline cars, this will be including the co2 output of modern vehicles and the carbon output of coal powered power plants / kwh, the measure of fuel consumption for EVss</w:t>
       </w:r>
-      <w:proofErr w:type="spellStart"/>
-      <w:r>
-        <w:t>EVss</w:t>
-      </w:r>
-      <w:proofErr w:type="spellEnd"/>
     </w:p>
     <w:p>
       <w:pPr>
@@ -65,15 +58,7 @@
         </w:numPr>
       </w:pPr>
       <w:r>
-        <w:t xml:space="preserve">Compare the cost of operation of a vehicle per mile </w:t>
-      </w:r>
-      <w:proofErr w:type="spellStart"/>
-      <w:r>
-        <w:t>ev</w:t>
-      </w:r>
-      <w:proofErr w:type="spellEnd"/>
-      <w:r>
-        <w:t>/gas</w:t>
+        <w:t>Compare the cost of operation of a vehicle per mile ev/gas</w:t>
       </w:r>
     </w:p>
     <w:p>
@@ -85,15 +70,7 @@
         </w:numPr>
       </w:pPr>
       <w:r>
-        <w:t xml:space="preserve">Compare the cost of maintenance of vehicles, </w:t>
-      </w:r>
-      <w:proofErr w:type="spellStart"/>
-      <w:r>
-        <w:t>ev</w:t>
-      </w:r>
-      <w:proofErr w:type="spellEnd"/>
-      <w:r>
-        <w:t>/gas</w:t>
+        <w:t>Compare the cost of maintenance of vehicles, ev/gas</w:t>
       </w:r>
     </w:p>
     <w:p/>
@@ -107,6 +84,18 @@
         <w:t>Still need to find data on maintenance costs of vehicles</w:t>
       </w:r>
     </w:p>
+    <w:p/>
+    <w:p>
+      <w:r>
+        <w:t>The Amount of data cleaning on this data set to get usable data from it will be extensive.</w:t>
+      </w:r>
+    </w:p>
+    <w:p>
+      <w:r>
+        <w:t>Notes, I will not plot data for flex fuel vehicles (ffv) or E85 or …. , I will stick with Electric, hybrid electric, premium, regular, Diesel.  I will search the data set for vehicles matching these descriptions.</w:t>
+      </w:r>
+    </w:p>
+    <w:p/>
     <w:sectPr>
       <w:pgSz w:w="12240" w:h="15840"/>
       <w:pgMar w:top="1440" w:right="1440" w:bottom="1440" w:left="1440" w:header="720" w:footer="720" w:gutter="0"/>

</xml_diff>